<commit_message>
change create slot instruction
</commit_message>
<xml_diff>
--- a/public/[MML] Create slot instruction.docx
+++ b/public/[MML] Create slot instruction.docx
@@ -129,6 +129,31 @@
           <w:szCs w:val="22"/>
           <w:lang w:val="en-US"/>
         </w:rPr>
+        <w:t>If you have multiple slots in a day, the next slot’s start time must be after the previous slot’s end time at least 15 minutes</w:t>
+      </w:r>
+    </w:p>
+    <w:p>
+      <w:pPr>
+        <w:pStyle w:val="ListParagraph"/>
+        <w:numPr>
+          <w:ilvl w:val="0"/>
+          <w:numId w:val="1"/>
+        </w:numPr>
+        <w:spacing w:line="360" w:lineRule="auto"/>
+        <w:rPr>
+          <w:rFonts w:ascii="Times New Roman" w:hAnsi="Times New Roman" w:cs="Times New Roman"/>
+          <w:sz w:val="22"/>
+          <w:szCs w:val="22"/>
+          <w:lang w:val="en-US"/>
+        </w:rPr>
+      </w:pPr>
+      <w:r>
+        <w:rPr>
+          <w:rFonts w:ascii="Times New Roman" w:hAnsi="Times New Roman" w:cs="Times New Roman"/>
+          <w:sz w:val="22"/>
+          <w:szCs w:val="22"/>
+          <w:lang w:val="en-US"/>
+        </w:rPr>
         <w:t>Mode:</w:t>
       </w:r>
     </w:p>
@@ -197,16 +222,7 @@
           <w:szCs w:val="22"/>
           <w:lang w:val="en-US"/>
         </w:rPr>
-        <w:t>Every Students can book this slot and</w:t>
-      </w:r>
-      <w:r>
-        <w:rPr>
-          <w:rFonts w:ascii="Times New Roman" w:hAnsi="Times New Roman" w:cs="Times New Roman"/>
-          <w:sz w:val="22"/>
-          <w:szCs w:val="22"/>
-          <w:lang w:val="en-US"/>
-        </w:rPr>
-        <w:t xml:space="preserve"> system will accept the first student book this slot</w:t>
+        <w:t>Every Students can book this slot and system will accept the first student book this slot</w:t>
       </w:r>
     </w:p>
     <w:p>

</xml_diff>

<commit_message>
add validation for create slot
</commit_message>
<xml_diff>
--- a/public/[MML] Create slot instruction.docx
+++ b/public/[MML] Create slot instruction.docx
@@ -81,6 +81,15 @@
         </w:rPr>
         <w:t>Slot must be create at least 6 hours from now</w:t>
       </w:r>
+      <w:r>
+        <w:rPr>
+          <w:rFonts w:ascii="Times New Roman" w:hAnsi="Times New Roman" w:cs="Times New Roman"/>
+          <w:sz w:val="22"/>
+          <w:szCs w:val="22"/>
+          <w:lang w:val="en-US"/>
+        </w:rPr>
+        <w:t xml:space="preserve"> and maximum 30 days from now</w:t>
+      </w:r>
     </w:p>
     <w:p>
       <w:pPr>
@@ -105,6 +114,15 @@
           <w:lang w:val="en-US"/>
         </w:rPr>
         <w:t>Each slot must be at least 15 minutes long</w:t>
+      </w:r>
+      <w:r>
+        <w:rPr>
+          <w:rFonts w:ascii="Times New Roman" w:hAnsi="Times New Roman" w:cs="Times New Roman"/>
+          <w:sz w:val="22"/>
+          <w:szCs w:val="22"/>
+          <w:lang w:val="en-US"/>
+        </w:rPr>
+        <w:t xml:space="preserve"> and maximum 2 hours 15 minutes long</w:t>
       </w:r>
     </w:p>
     <w:p>

</xml_diff>